<commit_message>
add support vlan action
</commit_message>
<xml_diff>
--- a/HowTo.docx
+++ b/HowTo.docx
@@ -2749,13 +2749,203 @@
         </w:rPr>
         <w:t xml:space="preserve"> vm.is_eth1=true vm.eth1=vlan002-vlan006</w:t>
       </w:r>
+      <w:r>
+        <w:rPr>
+          <w:i/>
+        </w:rPr>
+        <w:t xml:space="preserve"> --debug info -l /</w:t>
+      </w:r>
+      <w:proofErr w:type="spellStart"/>
+      <w:r>
+        <w:rPr>
+          <w:i/>
+        </w:rPr>
+        <w:t>tmp</w:t>
+      </w:r>
+      <w:proofErr w:type="spellEnd"/>
+      <w:r>
+        <w:rPr>
+          <w:i/>
+        </w:rPr>
+        <w:t>/vm_sub</w:t>
+      </w:r>
+      <w:r>
+        <w:rPr>
+          <w:i/>
+        </w:rPr>
+        <w:t>.log</w:t>
+      </w:r>
+    </w:p>
+    <w:p>
+      <w:pPr>
+        <w:rPr>
+          <w:i/>
+        </w:rPr>
+      </w:pPr>
+      <w:r>
+        <w:rPr>
+          <w:noProof/>
+        </w:rPr>
+        <w:drawing>
+          <wp:inline distT="0" distB="0" distL="0" distR="0" wp14:anchorId="08B675D2" wp14:editId="70643CCE">
+            <wp:extent cx="2828925" cy="771525"/>
+            <wp:effectExtent l="0" t="0" r="9525" b="9525"/>
+            <wp:docPr id="3" name="Picture 3"/>
+            <wp:cNvGraphicFramePr>
+              <a:graphicFrameLocks xmlns:a="http://schemas.openxmlformats.org/drawingml/2006/main" noChangeAspect="1"/>
+            </wp:cNvGraphicFramePr>
+            <a:graphic xmlns:a="http://schemas.openxmlformats.org/drawingml/2006/main">
+              <a:graphicData uri="http://schemas.openxmlformats.org/drawingml/2006/picture">
+                <pic:pic xmlns:pic="http://schemas.openxmlformats.org/drawingml/2006/picture">
+                  <pic:nvPicPr>
+                    <pic:cNvPr id="1" name=""/>
+                    <pic:cNvPicPr/>
+                  </pic:nvPicPr>
+                  <pic:blipFill>
+                    <a:blip r:embed="rId15"/>
+                    <a:stretch>
+                      <a:fillRect/>
+                    </a:stretch>
+                  </pic:blipFill>
+                  <pic:spPr>
+                    <a:xfrm>
+                      <a:off x="0" y="0"/>
+                      <a:ext cx="2828925" cy="771525"/>
+                    </a:xfrm>
+                    <a:prstGeom prst="rect">
+                      <a:avLst/>
+                    </a:prstGeom>
+                  </pic:spPr>
+                </pic:pic>
+              </a:graphicData>
+            </a:graphic>
+          </wp:inline>
+        </w:drawing>
+      </w:r>
       <w:bookmarkStart w:id="0" w:name="_GoBack"/>
       <w:bookmarkEnd w:id="0"/>
-      <w:r>
-        <w:rPr>
-          <w:i/>
-        </w:rPr>
-        <w:t xml:space="preserve"> --debug info -l /</w:t>
+    </w:p>
+    <w:p>
+      <w:pPr>
+        <w:pStyle w:val="ListParagraph"/>
+        <w:numPr>
+          <w:ilvl w:val="0"/>
+          <w:numId w:val="2"/>
+        </w:numPr>
+        <w:rPr>
+          <w:b/>
+        </w:rPr>
+      </w:pPr>
+      <w:r>
+        <w:rPr>
+          <w:b/>
+        </w:rPr>
+        <w:t>Set 2002-2006</w:t>
+      </w:r>
+      <w:r>
+        <w:rPr>
+          <w:b/>
+        </w:rPr>
+        <w:t xml:space="preserve"> to </w:t>
+      </w:r>
+      <w:r>
+        <w:rPr>
+          <w:b/>
+        </w:rPr>
+        <w:t>serial port</w:t>
+      </w:r>
+      <w:r>
+        <w:rPr>
+          <w:b/>
+        </w:rPr>
+        <w:t xml:space="preserve"> of vm002-vm006</w:t>
+      </w:r>
+    </w:p>
+    <w:p>
+      <w:pPr>
+        <w:rPr>
+          <w:i/>
+        </w:rPr>
+      </w:pPr>
+      <w:proofErr w:type="gramStart"/>
+      <w:r>
+        <w:rPr>
+          <w:i/>
+        </w:rPr>
+        <w:t>python</w:t>
+      </w:r>
+      <w:proofErr w:type="gramEnd"/>
+      <w:r>
+        <w:rPr>
+          <w:i/>
+        </w:rPr>
+        <w:t xml:space="preserve"> vm_sub</w:t>
+      </w:r>
+      <w:r>
+        <w:rPr>
+          <w:i/>
+        </w:rPr>
+        <w:t>.py -</w:t>
+      </w:r>
+      <w:proofErr w:type="spellStart"/>
+      <w:r>
+        <w:rPr>
+          <w:i/>
+        </w:rPr>
+        <w:t>i</w:t>
+      </w:r>
+      <w:proofErr w:type="spellEnd"/>
+      <w:r>
+        <w:rPr>
+          <w:i/>
+        </w:rPr>
+        <w:t xml:space="preserve"> '10.155.81.236' --parameters vm.name=vm002-vm006</w:t>
+      </w:r>
+      <w:r>
+        <w:rPr>
+          <w:i/>
+        </w:rPr>
+        <w:t xml:space="preserve"> </w:t>
+      </w:r>
+      <w:proofErr w:type="spellStart"/>
+      <w:r>
+        <w:rPr>
+          <w:i/>
+        </w:rPr>
+        <w:t>vm.is_serial</w:t>
+      </w:r>
+      <w:proofErr w:type="spellEnd"/>
+      <w:r>
+        <w:rPr>
+          <w:i/>
+        </w:rPr>
+        <w:t xml:space="preserve">=true </w:t>
+      </w:r>
+      <w:proofErr w:type="spellStart"/>
+      <w:r>
+        <w:rPr>
+          <w:i/>
+        </w:rPr>
+        <w:t>vm.serial</w:t>
+      </w:r>
+      <w:proofErr w:type="spellEnd"/>
+      <w:r>
+        <w:rPr>
+          <w:i/>
+        </w:rPr>
+        <w:t>=2002-2006</w:t>
+      </w:r>
+      <w:r>
+        <w:rPr>
+          <w:i/>
+        </w:rPr>
+        <w:t xml:space="preserve"> </w:t>
+      </w:r>
+      <w:r>
+        <w:rPr>
+          <w:i/>
+        </w:rPr>
+        <w:t>--debug info -l /</w:t>
       </w:r>
       <w:proofErr w:type="spellStart"/>
       <w:r>
@@ -2769,7 +2959,60 @@
         <w:rPr>
           <w:i/>
         </w:rPr>
-        <w:t>/vm_del.log</w:t>
+        <w:t>/vm_sub</w:t>
+      </w:r>
+      <w:r>
+        <w:rPr>
+          <w:i/>
+        </w:rPr>
+        <w:t>.log</w:t>
+      </w:r>
+    </w:p>
+    <w:p>
+      <w:pPr>
+        <w:rPr>
+          <w:i/>
+        </w:rPr>
+      </w:pPr>
+      <w:r>
+        <w:rPr>
+          <w:noProof/>
+        </w:rPr>
+        <w:drawing>
+          <wp:inline distT="0" distB="0" distL="0" distR="0" wp14:anchorId="33A8463F" wp14:editId="74181080">
+            <wp:extent cx="2828925" cy="771525"/>
+            <wp:effectExtent l="0" t="0" r="9525" b="9525"/>
+            <wp:docPr id="2" name="Picture 2"/>
+            <wp:cNvGraphicFramePr>
+              <a:graphicFrameLocks xmlns:a="http://schemas.openxmlformats.org/drawingml/2006/main" noChangeAspect="1"/>
+            </wp:cNvGraphicFramePr>
+            <a:graphic xmlns:a="http://schemas.openxmlformats.org/drawingml/2006/main">
+              <a:graphicData uri="http://schemas.openxmlformats.org/drawingml/2006/picture">
+                <pic:pic xmlns:pic="http://schemas.openxmlformats.org/drawingml/2006/picture">
+                  <pic:nvPicPr>
+                    <pic:cNvPr id="1" name=""/>
+                    <pic:cNvPicPr/>
+                  </pic:nvPicPr>
+                  <pic:blipFill>
+                    <a:blip r:embed="rId16"/>
+                    <a:stretch>
+                      <a:fillRect/>
+                    </a:stretch>
+                  </pic:blipFill>
+                  <pic:spPr>
+                    <a:xfrm>
+                      <a:off x="0" y="0"/>
+                      <a:ext cx="2828925" cy="771525"/>
+                    </a:xfrm>
+                    <a:prstGeom prst="rect">
+                      <a:avLst/>
+                    </a:prstGeom>
+                  </pic:spPr>
+                </pic:pic>
+              </a:graphicData>
+            </a:graphic>
+          </wp:inline>
+        </w:drawing>
       </w:r>
     </w:p>
     <w:p>

</xml_diff>